<commit_message>
fix typos in practice exam
</commit_message>
<xml_diff>
--- a/classes/127/exams/Practice_Midterm.docx
+++ b/classes/127/exams/Practice_Midterm.docx
@@ -28,40 +28,31 @@
           <w:szCs w:val="48"/>
         </w:rPr>
       </w:pPr>
-      <w:proofErr w:type="spellStart"/>
       <w:r>
         <w:rPr>
           <w:sz w:val="48"/>
           <w:szCs w:val="48"/>
         </w:rPr>
-        <w:t>Snowmester</w:t>
-      </w:r>
-      <w:proofErr w:type="spellEnd"/>
-      <w:r>
-        <w:rPr>
+        <w:t>Snowmester 2020</w:t>
+      </w:r>
+    </w:p>
+    <w:p>
+      <w:pPr>
+        <w:jc w:val="center"/>
+        <w:rPr>
+          <w:b/>
+          <w:bCs/>
           <w:sz w:val="48"/>
           <w:szCs w:val="48"/>
         </w:rPr>
-        <w:t xml:space="preserve"> 2020</w:t>
-      </w:r>
-    </w:p>
-    <w:p>
-      <w:pPr>
-        <w:jc w:val="center"/>
+      </w:pPr>
+      <w:r>
         <w:rPr>
           <w:b/>
           <w:bCs/>
           <w:sz w:val="48"/>
           <w:szCs w:val="48"/>
         </w:rPr>
-      </w:pPr>
-      <w:r>
-        <w:rPr>
-          <w:b/>
-          <w:bCs/>
-          <w:sz w:val="48"/>
-          <w:szCs w:val="48"/>
-        </w:rPr>
         <w:t>Practice Midterm Exam</w:t>
       </w:r>
     </w:p>
@@ -153,13 +144,7 @@
         <w:spacing w:after="0"/>
       </w:pPr>
       <w:r>
-        <w:t xml:space="preserve"> • I have not received, I have not given, nor will I give or receive, any assistance to another student taking this exam, nor have I discussed th</w:t>
-      </w:r>
-      <w:r>
-        <w:t>is</w:t>
-      </w:r>
-      <w:r>
-        <w:t xml:space="preserve"> exam with past students of this course. </w:t>
+        <w:t xml:space="preserve"> • I have not received, I have not given, nor will I give or receive, any assistance to another student taking this exam, nor have I discussed this exam with past students of this course. </w:t>
       </w:r>
     </w:p>
     <w:p>
@@ -245,13 +230,8 @@
         <w:t xml:space="preserve">hard </w:t>
       </w:r>
       <w:r>
-        <w:t xml:space="preserve">deadline. Late submissions will receive an automatic 0 for this </w:t>
-      </w:r>
-      <w:proofErr w:type="gramStart"/>
-      <w:r>
-        <w:t>exam..</w:t>
-      </w:r>
-      <w:proofErr w:type="gramEnd"/>
+        <w:t>deadline. Late submissions will receive an automatic 0 for this exam..</w:t>
+      </w:r>
     </w:p>
     <w:p>
       <w:pPr>
@@ -279,15 +259,7 @@
         <w:t>)</w:t>
       </w:r>
       <w:r>
-        <w:t xml:space="preserve"> will be submitted to the appropriate D2L </w:t>
-      </w:r>
-      <w:proofErr w:type="spellStart"/>
-      <w:r>
-        <w:t>dropbox</w:t>
-      </w:r>
-      <w:proofErr w:type="spellEnd"/>
-      <w:r>
-        <w:t xml:space="preserve"> as a PDF</w:t>
+        <w:t xml:space="preserve"> will be submitted to the appropriate D2L dropbox as a PDF</w:t>
       </w:r>
     </w:p>
     <w:p>
@@ -316,15 +288,7 @@
         <w:spacing w:after="0"/>
       </w:pPr>
       <w:r>
-        <w:t xml:space="preserve">Or you may fill out the first four pages virtually (i.e. in Word, PDF editor, </w:t>
-      </w:r>
-      <w:proofErr w:type="spellStart"/>
-      <w:r>
-        <w:t>etc</w:t>
-      </w:r>
-      <w:proofErr w:type="spellEnd"/>
-      <w:r>
-        <w:t>) and save your answers as a PDF</w:t>
+        <w:t>Or you may fill out the first four pages virtually (i.e. in Word, PDF editor, etc) and save your answers as a PDF</w:t>
       </w:r>
       <w:r>
         <w:t>.</w:t>
@@ -347,68 +311,28 @@
         <w:t>Problems 2, 3, and 4</w:t>
       </w:r>
       <w:r>
-        <w:t xml:space="preserve"> will be submitted to a separate D2L </w:t>
-      </w:r>
-      <w:proofErr w:type="spellStart"/>
-      <w:r>
-        <w:t>dropbox</w:t>
-      </w:r>
-      <w:proofErr w:type="spellEnd"/>
-      <w:r>
-        <w:t>. You will develop a python solution for each of those problems. You may have one single .</w:t>
-      </w:r>
-      <w:proofErr w:type="spellStart"/>
-      <w:r>
-        <w:t>py</w:t>
-      </w:r>
-      <w:proofErr w:type="spellEnd"/>
-      <w:r>
-        <w:t xml:space="preserve"> file for your all your answers, or you may have a separate .</w:t>
-      </w:r>
-      <w:proofErr w:type="spellStart"/>
-      <w:r>
-        <w:t>py</w:t>
-      </w:r>
-      <w:proofErr w:type="spellEnd"/>
-      <w:r>
-        <w:t xml:space="preserve"> file for each of those problems.</w:t>
-      </w:r>
-    </w:p>
-    <w:p>
-      <w:pPr>
-        <w:spacing w:after="0"/>
-      </w:pPr>
-    </w:p>
-    <w:p>
-      <w:pPr>
-        <w:spacing w:after="0"/>
-        <w:rPr>
-          <w:b/>
-          <w:bCs/>
-        </w:rPr>
-      </w:pPr>
-      <w:r>
-        <w:rPr>
-          <w:b/>
-          <w:bCs/>
-        </w:rPr>
-        <w:t>Make sure you name your files accordingly and place your name at the top of each of your .</w:t>
-      </w:r>
-      <w:proofErr w:type="spellStart"/>
-      <w:r>
-        <w:rPr>
-          <w:b/>
-          <w:bCs/>
-        </w:rPr>
-        <w:t>py</w:t>
-      </w:r>
-      <w:proofErr w:type="spellEnd"/>
-      <w:r>
-        <w:rPr>
-          <w:b/>
-          <w:bCs/>
-        </w:rPr>
-        <w:t xml:space="preserve"> file in a comment</w:t>
+        <w:t xml:space="preserve"> will be submitted to a separate D2L dropbox. You will develop a python solution for each of those problems. You may have one single .py file for your all your answers, or you may have a separate .py file for each of those problems.</w:t>
+      </w:r>
+    </w:p>
+    <w:p>
+      <w:pPr>
+        <w:spacing w:after="0"/>
+      </w:pPr>
+    </w:p>
+    <w:p>
+      <w:pPr>
+        <w:spacing w:after="0"/>
+        <w:rPr>
+          <w:b/>
+          <w:bCs/>
+        </w:rPr>
+      </w:pPr>
+      <w:r>
+        <w:rPr>
+          <w:b/>
+          <w:bCs/>
+        </w:rPr>
+        <w:t>Make sure you name your files accordingly and place your name at the top of each of your .py file in a comment</w:t>
       </w:r>
       <w:r>
         <w:rPr>
@@ -445,23 +369,7 @@
         <w:spacing w:after="0"/>
       </w:pPr>
       <w:r>
-        <w:t>You CAN NOT use search engines to access external resources (</w:t>
-      </w:r>
-      <w:proofErr w:type="spellStart"/>
-      <w:r>
-        <w:t>Youtube</w:t>
-      </w:r>
-      <w:proofErr w:type="spellEnd"/>
-      <w:r>
-        <w:t xml:space="preserve">, Stack Overflow, W3Schools, </w:t>
-      </w:r>
-      <w:proofErr w:type="spellStart"/>
-      <w:r>
-        <w:t>etc</w:t>
-      </w:r>
-      <w:proofErr w:type="spellEnd"/>
-      <w:r>
-        <w:t>), GroupMe, or other students (previous or current).</w:t>
+        <w:t>You CAN NOT use search engines to access external resources (Youtube, Stack Overflow, W3Schools, etc), GroupMe, or other students (previous or current).</w:t>
       </w:r>
     </w:p>
     <w:p>
@@ -487,10 +395,7 @@
         <w:spacing w:after="0"/>
       </w:pPr>
       <w:r>
-        <w:t>Read each question carefully and make sure that you answer everything asked for</w:t>
-      </w:r>
-      <w:r>
-        <w:t>.</w:t>
+        <w:t>Read each question carefully and make sure that you answer everything asked for.</w:t>
       </w:r>
     </w:p>
     <w:p>
@@ -787,43 +692,27 @@
           <w:rFonts w:ascii="Courier New" w:hAnsi="Courier New" w:cs="Courier New"/>
         </w:rPr>
       </w:pPr>
-      <w:proofErr w:type="spellStart"/>
-      <w:r>
-        <w:rPr>
-          <w:rFonts w:ascii="Courier New" w:hAnsi="Courier New" w:cs="Courier New"/>
-        </w:rPr>
-        <w:t>cities.sort</w:t>
-      </w:r>
-      <w:proofErr w:type="spellEnd"/>
-      <w:r>
-        <w:rPr>
-          <w:rFonts w:ascii="Courier New" w:hAnsi="Courier New" w:cs="Courier New"/>
-        </w:rPr>
-        <w:t>()</w:t>
-      </w:r>
-    </w:p>
-    <w:p>
-      <w:pPr>
-        <w:pStyle w:val="ListParagraph"/>
-        <w:spacing w:after="0"/>
-        <w:ind w:left="360"/>
-        <w:rPr>
-          <w:rFonts w:ascii="Courier New" w:hAnsi="Courier New" w:cs="Courier New"/>
-        </w:rPr>
-      </w:pPr>
-      <w:proofErr w:type="spellStart"/>
-      <w:r>
-        <w:rPr>
-          <w:rFonts w:ascii="Courier New" w:hAnsi="Courier New" w:cs="Courier New"/>
-        </w:rPr>
-        <w:t>cities.reverse</w:t>
-      </w:r>
-      <w:proofErr w:type="spellEnd"/>
-      <w:r>
-        <w:rPr>
-          <w:rFonts w:ascii="Courier New" w:hAnsi="Courier New" w:cs="Courier New"/>
-        </w:rPr>
-        <w:t>()</w:t>
+      <w:r>
+        <w:rPr>
+          <w:rFonts w:ascii="Courier New" w:hAnsi="Courier New" w:cs="Courier New"/>
+        </w:rPr>
+        <w:t>cities.sort()</w:t>
+      </w:r>
+    </w:p>
+    <w:p>
+      <w:pPr>
+        <w:pStyle w:val="ListParagraph"/>
+        <w:spacing w:after="0"/>
+        <w:ind w:left="360"/>
+        <w:rPr>
+          <w:rFonts w:ascii="Courier New" w:hAnsi="Courier New" w:cs="Courier New"/>
+        </w:rPr>
+      </w:pPr>
+      <w:r>
+        <w:rPr>
+          <w:rFonts w:ascii="Courier New" w:hAnsi="Courier New" w:cs="Courier New"/>
+        </w:rPr>
+        <w:t>cities.reverse()</w:t>
       </w:r>
     </w:p>
     <w:p>
@@ -1004,13 +893,8 @@
         <w:ind w:left="360"/>
       </w:pPr>
       <w:r>
-        <w:t xml:space="preserve">b. y and Beauty of </w:t>
-      </w:r>
-      <w:proofErr w:type="spellStart"/>
-      <w:r>
-        <w:t>Dat</w:t>
-      </w:r>
-      <w:proofErr w:type="spellEnd"/>
+        <w:t>b. y and Beauty of Dat</w:t>
+      </w:r>
     </w:p>
     <w:p>
       <w:pPr>
@@ -1029,13 +913,8 @@
         <w:ind w:left="360"/>
       </w:pPr>
       <w:r>
-        <w:t xml:space="preserve">d.   and Beauty of </w:t>
-      </w:r>
-      <w:proofErr w:type="spellStart"/>
-      <w:r>
-        <w:t>Dat</w:t>
-      </w:r>
-      <w:proofErr w:type="spellEnd"/>
+        <w:t>d.   and Beauty of Dat</w:t>
+      </w:r>
     </w:p>
     <w:p>
       <w:pPr>
@@ -1132,21 +1011,7 @@
         <w:rPr>
           <w:rFonts w:ascii="Courier New" w:hAnsi="Courier New" w:cs="Courier New"/>
         </w:rPr>
-        <w:t xml:space="preserve">def </w:t>
-      </w:r>
-      <w:proofErr w:type="spellStart"/>
-      <w:r>
-        <w:rPr>
-          <w:rFonts w:ascii="Courier New" w:hAnsi="Courier New" w:cs="Courier New"/>
-        </w:rPr>
-        <w:t>my_function</w:t>
-      </w:r>
-      <w:proofErr w:type="spellEnd"/>
-      <w:r>
-        <w:rPr>
-          <w:rFonts w:ascii="Courier New" w:hAnsi="Courier New" w:cs="Courier New"/>
-        </w:rPr>
-        <w:t>(num1, num2, num3):</w:t>
+        <w:t>def my_function(num1, num2, num3):</w:t>
       </w:r>
     </w:p>
     <w:p>
@@ -1201,19 +1066,11 @@
           <w:rFonts w:ascii="Courier New" w:hAnsi="Courier New" w:cs="Courier New"/>
         </w:rPr>
       </w:pPr>
-      <w:proofErr w:type="spellStart"/>
-      <w:r>
-        <w:rPr>
-          <w:rFonts w:ascii="Courier New" w:hAnsi="Courier New" w:cs="Courier New"/>
-        </w:rPr>
-        <w:t>my_function</w:t>
-      </w:r>
-      <w:proofErr w:type="spellEnd"/>
-      <w:r>
-        <w:rPr>
-          <w:rFonts w:ascii="Courier New" w:hAnsi="Courier New" w:cs="Courier New"/>
-        </w:rPr>
-        <w:t>(22, 15, "Hello", 1.5)</w:t>
+      <w:r>
+        <w:rPr>
+          <w:rFonts w:ascii="Courier New" w:hAnsi="Courier New" w:cs="Courier New"/>
+        </w:rPr>
+        <w:t>my_function(22, 15, "Hello", 1.5)</w:t>
       </w:r>
     </w:p>
     <w:p>
@@ -1289,13 +1146,8 @@
         </w:numPr>
         <w:spacing w:after="0"/>
       </w:pPr>
-      <w:proofErr w:type="gramStart"/>
-      <w:r>
-        <w:t>All of</w:t>
-      </w:r>
-      <w:proofErr w:type="gramEnd"/>
-      <w:r>
-        <w:t xml:space="preserve"> the above are true</w:t>
+      <w:r>
+        <w:t>All of the above are true</w:t>
       </w:r>
     </w:p>
     <w:p>
@@ -1344,10 +1196,7 @@
         <w:spacing w:after="0"/>
       </w:pPr>
       <w:r>
-        <w:t xml:space="preserve"> </w:t>
-      </w:r>
-      <w:r>
-        <w:t>What will be the output of the python program given below?</w:t>
+        <w:t xml:space="preserve"> What will be the output of the python program given below?</w:t>
       </w:r>
       <w:r>
         <w:t xml:space="preserve"> (You can assume there are </w:t>
@@ -1381,21 +1230,7 @@
         <w:rPr>
           <w:rFonts w:ascii="Courier New" w:hAnsi="Courier New" w:cs="Courier New"/>
         </w:rPr>
-        <w:t xml:space="preserve">def </w:t>
-      </w:r>
-      <w:proofErr w:type="spellStart"/>
-      <w:r>
-        <w:rPr>
-          <w:rFonts w:ascii="Courier New" w:hAnsi="Courier New" w:cs="Courier New"/>
-        </w:rPr>
-        <w:t>my_function</w:t>
-      </w:r>
-      <w:proofErr w:type="spellEnd"/>
-      <w:r>
-        <w:rPr>
-          <w:rFonts w:ascii="Courier New" w:hAnsi="Courier New" w:cs="Courier New"/>
-        </w:rPr>
-        <w:t>():</w:t>
+        <w:t>def my_function():</w:t>
       </w:r>
     </w:p>
     <w:p>
@@ -1414,21 +1249,7 @@
         <w:rPr>
           <w:rFonts w:ascii="Courier New" w:hAnsi="Courier New" w:cs="Courier New"/>
         </w:rPr>
-        <w:t xml:space="preserve">for </w:t>
-      </w:r>
-      <w:proofErr w:type="spellStart"/>
-      <w:r>
-        <w:rPr>
-          <w:rFonts w:ascii="Courier New" w:hAnsi="Courier New" w:cs="Courier New"/>
-        </w:rPr>
-        <w:t>i</w:t>
-      </w:r>
-      <w:proofErr w:type="spellEnd"/>
-      <w:r>
-        <w:rPr>
-          <w:rFonts w:ascii="Courier New" w:hAnsi="Courier New" w:cs="Courier New"/>
-        </w:rPr>
-        <w:t xml:space="preserve"> in range(2):</w:t>
+        <w:t>for i in range(2):</w:t>
       </w:r>
     </w:p>
     <w:p>
@@ -1511,19 +1332,11 @@
           <w:rFonts w:ascii="Courier New" w:hAnsi="Courier New" w:cs="Courier New"/>
         </w:rPr>
       </w:pPr>
-      <w:proofErr w:type="spellStart"/>
-      <w:r>
-        <w:rPr>
-          <w:rFonts w:ascii="Courier New" w:hAnsi="Courier New" w:cs="Courier New"/>
-        </w:rPr>
-        <w:t>my_function</w:t>
-      </w:r>
-      <w:proofErr w:type="spellEnd"/>
-      <w:r>
-        <w:rPr>
-          <w:rFonts w:ascii="Courier New" w:hAnsi="Courier New" w:cs="Courier New"/>
-        </w:rPr>
-        <w:t>()</w:t>
+      <w:r>
+        <w:rPr>
+          <w:rFonts w:ascii="Courier New" w:hAnsi="Courier New" w:cs="Courier New"/>
+        </w:rPr>
+        <w:t>my_function()</w:t>
       </w:r>
     </w:p>
     <w:p>
@@ -1976,10 +1789,7 @@
         <w:spacing w:after="0"/>
       </w:pPr>
       <w:r>
-        <w:t xml:space="preserve">        c.    r</w:t>
-      </w:r>
-      <w:r>
-        <w:t>ange(0,100,10)</w:t>
+        <w:t xml:space="preserve">        c.    range(0,100,10)</w:t>
       </w:r>
     </w:p>
     <w:p>
@@ -2120,650 +1930,572 @@
         <w:ind w:left="360"/>
       </w:pPr>
       <w:r>
-        <w:t xml:space="preserve">c.  </w:t>
-      </w:r>
-      <w:r>
-        <w:t>[“Hamburger”, “Hot Dog”, “French Fry”]</w:t>
-      </w:r>
-    </w:p>
-    <w:p>
-      <w:pPr>
-        <w:spacing w:after="0"/>
-        <w:ind w:left="360"/>
-      </w:pPr>
-      <w:r>
-        <w:t xml:space="preserve">d.  </w:t>
-      </w:r>
-      <w:r>
-        <w:t>[“Hamburger”, “Hot Dog”, “</w:t>
-      </w:r>
-      <w:r>
-        <w:t>Popcorn</w:t>
-      </w:r>
-      <w:r>
-        <w:t>”]</w:t>
-      </w:r>
-    </w:p>
-    <w:p>
-      <w:pPr>
-        <w:spacing w:after="0"/>
-        <w:ind w:left="360"/>
-      </w:pPr>
-    </w:p>
-    <w:p>
-      <w:pPr>
-        <w:spacing w:after="0"/>
-        <w:ind w:left="360"/>
-      </w:pPr>
-    </w:p>
-    <w:p>
-      <w:pPr>
-        <w:spacing w:after="0"/>
-        <w:rPr>
-          <w:b/>
-          <w:bCs/>
-        </w:rPr>
-      </w:pPr>
-    </w:p>
-    <w:p>
-      <w:pPr>
-        <w:spacing w:after="0"/>
-        <w:rPr>
-          <w:b/>
-          <w:bCs/>
-        </w:rPr>
-      </w:pPr>
-    </w:p>
-    <w:p>
-      <w:pPr>
-        <w:spacing w:after="0"/>
-        <w:rPr>
-          <w:b/>
-          <w:bCs/>
-        </w:rPr>
-      </w:pPr>
-    </w:p>
-    <w:p>
-      <w:pPr>
-        <w:spacing w:after="0"/>
-        <w:rPr>
-          <w:b/>
-          <w:bCs/>
-        </w:rPr>
-      </w:pPr>
-    </w:p>
-    <w:p>
-      <w:pPr>
-        <w:spacing w:after="0"/>
-        <w:rPr>
-          <w:b/>
-          <w:bCs/>
-        </w:rPr>
-      </w:pPr>
-    </w:p>
-    <w:p>
-      <w:pPr>
-        <w:spacing w:after="0"/>
-        <w:rPr>
-          <w:b/>
-          <w:bCs/>
-        </w:rPr>
-      </w:pPr>
-    </w:p>
-    <w:p>
-      <w:pPr>
-        <w:spacing w:after="0"/>
-        <w:rPr>
-          <w:b/>
-          <w:bCs/>
-        </w:rPr>
-      </w:pPr>
-    </w:p>
-    <w:p>
-      <w:pPr>
-        <w:spacing w:after="0"/>
-        <w:rPr>
-          <w:b/>
-          <w:bCs/>
-        </w:rPr>
-      </w:pPr>
-    </w:p>
-    <w:p>
-      <w:pPr>
-        <w:spacing w:after="0"/>
-        <w:rPr>
-          <w:b/>
-          <w:bCs/>
-        </w:rPr>
-      </w:pPr>
+        <w:t>c.  [“Hamburger”, “Hot Dog”, “French Fry”]</w:t>
+      </w:r>
+    </w:p>
+    <w:p>
+      <w:pPr>
+        <w:spacing w:after="0"/>
+        <w:ind w:left="360"/>
+      </w:pPr>
+      <w:r>
+        <w:t>d.  [“Hamburger”, “Hot Dog”, “Popcorn”]</w:t>
+      </w:r>
+    </w:p>
+    <w:p>
+      <w:pPr>
+        <w:spacing w:after="0"/>
+        <w:ind w:left="360"/>
+      </w:pPr>
+    </w:p>
+    <w:p>
+      <w:pPr>
+        <w:spacing w:after="0"/>
+        <w:ind w:left="360"/>
+      </w:pPr>
+    </w:p>
+    <w:p>
+      <w:pPr>
+        <w:spacing w:after="0"/>
+        <w:rPr>
+          <w:b/>
+          <w:bCs/>
+        </w:rPr>
+      </w:pPr>
+    </w:p>
+    <w:p>
+      <w:pPr>
+        <w:spacing w:after="0"/>
+        <w:rPr>
+          <w:b/>
+          <w:bCs/>
+        </w:rPr>
+      </w:pPr>
+    </w:p>
+    <w:p>
+      <w:pPr>
+        <w:spacing w:after="0"/>
+        <w:rPr>
+          <w:b/>
+          <w:bCs/>
+        </w:rPr>
+      </w:pPr>
+    </w:p>
+    <w:p>
+      <w:pPr>
+        <w:spacing w:after="0"/>
+        <w:rPr>
+          <w:b/>
+          <w:bCs/>
+        </w:rPr>
+      </w:pPr>
+    </w:p>
+    <w:p>
+      <w:pPr>
+        <w:spacing w:after="0"/>
+        <w:rPr>
+          <w:b/>
+          <w:bCs/>
+        </w:rPr>
+      </w:pPr>
+    </w:p>
+    <w:p>
+      <w:pPr>
+        <w:spacing w:after="0"/>
+        <w:rPr>
+          <w:b/>
+          <w:bCs/>
+        </w:rPr>
+      </w:pPr>
+    </w:p>
+    <w:p>
+      <w:pPr>
+        <w:spacing w:after="0"/>
+        <w:rPr>
+          <w:b/>
+          <w:bCs/>
+        </w:rPr>
+      </w:pPr>
+    </w:p>
+    <w:p>
+      <w:pPr>
+        <w:spacing w:after="0"/>
+        <w:rPr>
+          <w:b/>
+          <w:bCs/>
+        </w:rPr>
+      </w:pPr>
+    </w:p>
+    <w:p>
+      <w:pPr>
+        <w:spacing w:after="0"/>
+        <w:rPr>
+          <w:b/>
+          <w:bCs/>
+        </w:rPr>
+      </w:pPr>
+      <w:r>
+        <w:rPr>
+          <w:b/>
+          <w:bCs/>
+        </w:rPr>
+        <w:lastRenderedPageBreak/>
+        <w:t>Question 2</w:t>
+      </w:r>
+      <w:r>
+        <w:rPr>
+          <w:b/>
+          <w:bCs/>
+        </w:rPr>
+        <w:t xml:space="preserve"> (20 pts)</w:t>
+      </w:r>
+    </w:p>
+    <w:p>
+      <w:pPr>
+        <w:spacing w:after="0"/>
+      </w:pPr>
+    </w:p>
+    <w:p>
+      <w:pPr>
+        <w:spacing w:after="0"/>
+      </w:pPr>
+      <w:r>
+        <w:t xml:space="preserve">Suppose you </w:t>
+      </w:r>
+      <w:r>
+        <w:t>and</w:t>
+      </w:r>
+      <w:r>
+        <w:t xml:space="preserve"> your family are planning a trip to Disneyworld and want to calculate the total cost of the trip. A one way plane tickets cost $220 per person. You will be staying in a hotel, which costs $185 per night. Lastly, the price to get into Disneyworld is $100 per person. </w:t>
+      </w:r>
+      <w:r>
+        <w:t>Also, o</w:t>
+      </w:r>
+      <w:r>
+        <w:t>ne of your family members wants to buy a Disneyworld T-shirt, which costs $2</w:t>
+      </w:r>
+      <w:r>
+        <w:t>0</w:t>
+      </w:r>
+      <w:r>
+        <w:t>.</w:t>
+      </w:r>
+    </w:p>
+    <w:p>
+      <w:pPr>
+        <w:spacing w:after="0"/>
+      </w:pPr>
+    </w:p>
+    <w:p>
+      <w:pPr>
+        <w:spacing w:after="0"/>
+      </w:pPr>
+      <w:r>
+        <w:t>Write a python function that will take in the number of family members going on the trip and how many nights the family will be staying. The function should calculate the total cost of the trip and return the total cost.</w:t>
+      </w:r>
+    </w:p>
+    <w:p>
+      <w:pPr>
+        <w:spacing w:after="0"/>
+      </w:pPr>
+    </w:p>
+    <w:p>
+      <w:pPr>
+        <w:spacing w:after="0"/>
+        <w:rPr>
+          <w:i/>
+          <w:iCs/>
+        </w:rPr>
+      </w:pPr>
+      <w:r>
+        <w:rPr>
+          <w:i/>
+          <w:iCs/>
+        </w:rPr>
+        <w:t>Hint</w:t>
+      </w:r>
+      <w:r>
+        <w:t xml:space="preserve">: </w:t>
+      </w:r>
+      <w:r>
+        <w:rPr>
+          <w:i/>
+          <w:iCs/>
+        </w:rPr>
+        <w:t>Remember that you will need a plane ticket to get to Disneyworld and to return back home</w:t>
+      </w:r>
+    </w:p>
+    <w:p>
+      <w:pPr>
+        <w:spacing w:after="0"/>
+        <w:rPr>
+          <w:i/>
+          <w:iCs/>
+        </w:rPr>
+      </w:pPr>
+    </w:p>
+    <w:p>
+      <w:pPr>
+        <w:spacing w:after="0"/>
+      </w:pPr>
+      <w:r>
+        <w:t xml:space="preserve">For example, if there are </w:t>
+      </w:r>
+      <w:r>
+        <w:rPr>
+          <w:b/>
+          <w:bCs/>
+        </w:rPr>
+        <w:t>4</w:t>
+      </w:r>
+      <w:r>
+        <w:t xml:space="preserve"> family members and they are staying </w:t>
+      </w:r>
+      <w:r>
+        <w:rPr>
+          <w:b/>
+          <w:bCs/>
+        </w:rPr>
+        <w:t>3</w:t>
+      </w:r>
+      <w:r>
+        <w:t xml:space="preserve"> nights in a hotel, the total cost should be </w:t>
+      </w:r>
+      <w:r>
+        <w:rPr>
+          <w:b/>
+          <w:bCs/>
+        </w:rPr>
+        <w:t>$2735</w:t>
+      </w:r>
+    </w:p>
+    <w:p>
+      <w:pPr>
+        <w:spacing w:after="0"/>
+        <w:rPr>
+          <w:i/>
+          <w:iCs/>
+        </w:rPr>
+      </w:pPr>
+    </w:p>
+    <w:p>
+      <w:pPr>
+        <w:spacing w:after="0"/>
+        <w:rPr>
+          <w:rFonts w:ascii="Courier New" w:hAnsi="Courier New" w:cs="Courier New"/>
+          <w:i/>
+          <w:iCs/>
+        </w:rPr>
+      </w:pPr>
+    </w:p>
+    <w:p>
+      <w:pPr>
+        <w:spacing w:after="0"/>
+        <w:rPr>
+          <w:rFonts w:ascii="Courier New" w:hAnsi="Courier New" w:cs="Courier New"/>
+          <w:i/>
+          <w:iCs/>
+        </w:rPr>
+      </w:pPr>
+    </w:p>
+    <w:p>
+      <w:pPr>
+        <w:spacing w:after="0"/>
+        <w:rPr>
+          <w:rFonts w:ascii="Courier New" w:hAnsi="Courier New" w:cs="Courier New"/>
+          <w:i/>
+          <w:iCs/>
+        </w:rPr>
+      </w:pPr>
+      <w:r>
+        <w:rPr>
+          <w:rFonts w:ascii="Courier New" w:hAnsi="Courier New" w:cs="Courier New"/>
+          <w:i/>
+          <w:iCs/>
+        </w:rPr>
+        <w:t># Your function will go above this comment. You should not modify anything below.</w:t>
+      </w:r>
+    </w:p>
+    <w:p>
+      <w:pPr>
+        <w:spacing w:after="0"/>
+        <w:rPr>
+          <w:rFonts w:ascii="Courier New" w:hAnsi="Courier New" w:cs="Courier New"/>
+          <w:i/>
+          <w:iCs/>
+        </w:rPr>
+      </w:pPr>
+    </w:p>
+    <w:p>
+      <w:pPr>
+        <w:spacing w:after="0"/>
+        <w:rPr>
+          <w:rFonts w:ascii="Courier New" w:hAnsi="Courier New" w:cs="Courier New"/>
+        </w:rPr>
+      </w:pPr>
+      <w:r>
+        <w:rPr>
+          <w:rFonts w:ascii="Courier New" w:hAnsi="Courier New" w:cs="Courier New"/>
+        </w:rPr>
+        <w:t>family_members = int(input(“How many family members are going to Disneyworld? “))</w:t>
+      </w:r>
+    </w:p>
+    <w:p>
+      <w:pPr>
+        <w:spacing w:after="0"/>
+        <w:rPr>
+          <w:rFonts w:ascii="Courier New" w:hAnsi="Courier New" w:cs="Courier New"/>
+        </w:rPr>
+      </w:pPr>
+      <w:r>
+        <w:rPr>
+          <w:rFonts w:ascii="Courier New" w:hAnsi="Courier New" w:cs="Courier New"/>
+        </w:rPr>
+        <w:t>nights = int(input(“How many nights are you staying in the hotel? “))</w:t>
+      </w:r>
+    </w:p>
+    <w:p>
+      <w:pPr>
+        <w:spacing w:after="0"/>
+        <w:rPr>
+          <w:rFonts w:ascii="Courier New" w:hAnsi="Courier New" w:cs="Courier New"/>
+        </w:rPr>
+      </w:pPr>
+    </w:p>
+    <w:p>
+      <w:pPr>
+        <w:spacing w:after="0"/>
+        <w:rPr>
+          <w:rFonts w:ascii="Courier New" w:hAnsi="Courier New" w:cs="Courier New"/>
+        </w:rPr>
+      </w:pPr>
+      <w:r>
+        <w:rPr>
+          <w:rFonts w:ascii="Courier New" w:hAnsi="Courier New" w:cs="Courier New"/>
+        </w:rPr>
+        <w:t>answer = calculate_trip_cost(family_members, nights)</w:t>
+      </w:r>
+    </w:p>
+    <w:p>
+      <w:pPr>
+        <w:spacing w:after="0"/>
+        <w:rPr>
+          <w:rFonts w:ascii="Courier New" w:hAnsi="Courier New" w:cs="Courier New"/>
+        </w:rPr>
+      </w:pPr>
+      <w:r>
+        <w:rPr>
+          <w:rFonts w:ascii="Courier New" w:hAnsi="Courier New" w:cs="Courier New"/>
+        </w:rPr>
+        <w:t>print(“The total cost of the trip is</w:t>
+      </w:r>
+      <w:r>
+        <w:rPr>
+          <w:rFonts w:ascii="Courier New" w:hAnsi="Courier New" w:cs="Courier New"/>
+        </w:rPr>
+        <w:t xml:space="preserve"> $</w:t>
+      </w:r>
+      <w:r>
+        <w:rPr>
+          <w:rFonts w:ascii="Courier New" w:hAnsi="Courier New" w:cs="Courier New"/>
+        </w:rPr>
+        <w:t>”, answer)</w:t>
+      </w:r>
+    </w:p>
+    <w:p>
+      <w:pPr>
+        <w:spacing w:after="0"/>
+      </w:pPr>
+    </w:p>
+    <w:p>
+      <w:pPr>
+        <w:spacing w:after="0"/>
+      </w:pPr>
+    </w:p>
+    <w:p>
+      <w:pPr>
+        <w:spacing w:after="0"/>
+      </w:pPr>
+    </w:p>
+    <w:p>
+      <w:pPr>
+        <w:spacing w:after="0"/>
+      </w:pPr>
+    </w:p>
+    <w:p>
+      <w:pPr>
+        <w:spacing w:after="0"/>
+      </w:pPr>
+    </w:p>
+    <w:p>
+      <w:pPr>
+        <w:spacing w:after="0"/>
+      </w:pPr>
+    </w:p>
+    <w:p>
+      <w:pPr>
+        <w:spacing w:after="0"/>
+      </w:pPr>
+    </w:p>
+    <w:p>
+      <w:pPr>
+        <w:spacing w:after="0"/>
+      </w:pPr>
+    </w:p>
+    <w:p>
+      <w:pPr>
+        <w:spacing w:after="0"/>
+      </w:pPr>
+    </w:p>
+    <w:p>
+      <w:pPr>
+        <w:spacing w:after="0"/>
+      </w:pPr>
+    </w:p>
+    <w:p>
+      <w:pPr>
+        <w:spacing w:after="0"/>
+      </w:pPr>
+    </w:p>
+    <w:p>
+      <w:pPr>
+        <w:spacing w:after="0"/>
+      </w:pPr>
+    </w:p>
+    <w:p>
+      <w:pPr>
+        <w:spacing w:after="0"/>
+      </w:pPr>
+    </w:p>
+    <w:p>
+      <w:pPr>
+        <w:spacing w:after="0"/>
+      </w:pPr>
+    </w:p>
+    <w:p>
+      <w:pPr>
+        <w:spacing w:after="0"/>
+      </w:pPr>
+    </w:p>
+    <w:p>
+      <w:pPr>
+        <w:spacing w:after="0"/>
+      </w:pPr>
+    </w:p>
+    <w:p>
+      <w:pPr>
+        <w:spacing w:after="0"/>
+      </w:pPr>
+    </w:p>
+    <w:p>
+      <w:pPr>
+        <w:spacing w:after="0"/>
+      </w:pPr>
+    </w:p>
+    <w:p>
+      <w:pPr>
+        <w:spacing w:after="0"/>
+      </w:pPr>
+    </w:p>
+    <w:p>
+      <w:pPr>
+        <w:spacing w:after="0"/>
+      </w:pPr>
+    </w:p>
+    <w:p>
+      <w:pPr>
+        <w:spacing w:after="0"/>
+      </w:pPr>
+    </w:p>
+    <w:p>
+      <w:pPr>
+        <w:spacing w:after="0"/>
+      </w:pPr>
+    </w:p>
+    <w:p>
+      <w:pPr>
+        <w:spacing w:after="0"/>
+      </w:pPr>
+    </w:p>
+    <w:p>
+      <w:pPr>
+        <w:spacing w:after="0"/>
+      </w:pPr>
+    </w:p>
+    <w:p>
+      <w:pPr>
+        <w:spacing w:after="0"/>
+      </w:pPr>
+    </w:p>
+    <w:p>
+      <w:pPr>
+        <w:spacing w:after="0"/>
+        <w:rPr>
+          <w:b/>
+          <w:bCs/>
+        </w:rPr>
+      </w:pPr>
+      <w:r>
+        <w:rPr>
+          <w:b/>
+          <w:bCs/>
+        </w:rPr>
+        <w:lastRenderedPageBreak/>
+        <w:t>Question 3</w:t>
+      </w:r>
+      <w:r>
+        <w:rPr>
+          <w:b/>
+          <w:bCs/>
+        </w:rPr>
+        <w:t xml:space="preserve"> (25 pts)</w:t>
+      </w:r>
+    </w:p>
+    <w:p>
+      <w:pPr>
+        <w:spacing w:after="0"/>
+        <w:rPr>
+          <w:b/>
+          <w:bCs/>
+        </w:rPr>
+      </w:pPr>
+    </w:p>
+    <w:p>
+      <w:pPr>
+        <w:spacing w:after="0"/>
+      </w:pPr>
+      <w:r>
+        <w:t>In 2021, Summer will begin on June 20 and end on September 22.</w:t>
+      </w:r>
+    </w:p>
+    <w:p>
+      <w:pPr>
+        <w:spacing w:after="0"/>
+      </w:pPr>
+    </w:p>
+    <w:p>
+      <w:pPr>
+        <w:spacing w:after="0"/>
+      </w:pPr>
+      <w:r>
+        <w:t xml:space="preserve">Write a python program that will ask for a month and </w:t>
+      </w:r>
+      <w:r>
+        <w:t>date</w:t>
+      </w:r>
+      <w:r>
+        <w:t xml:space="preserve"> from the user. </w:t>
+      </w:r>
+      <w:r>
+        <w:t xml:space="preserve">Your Python </w:t>
+      </w:r>
+      <w:r>
+        <w:t xml:space="preserve">program </w:t>
+      </w:r>
       <w:bookmarkStart w:id="0" w:name="_GoBack"/>
       <w:bookmarkEnd w:id="0"/>
       <w:r>
-        <w:rPr>
-          <w:b/>
-          <w:bCs/>
-        </w:rPr>
-        <w:lastRenderedPageBreak/>
-        <w:t>Question 2</w:t>
-      </w:r>
-      <w:r>
-        <w:rPr>
-          <w:b/>
-          <w:bCs/>
-        </w:rPr>
-        <w:t xml:space="preserve"> (20 pts)</w:t>
-      </w:r>
-    </w:p>
-    <w:p>
-      <w:pPr>
-        <w:spacing w:after="0"/>
-      </w:pPr>
-    </w:p>
-    <w:p>
-      <w:pPr>
-        <w:spacing w:after="0"/>
-      </w:pPr>
-      <w:r>
-        <w:t xml:space="preserve">Suppose you are your family are planning a trip to Disneyworld and want to calculate the total cost of the trip. A </w:t>
-      </w:r>
-      <w:proofErr w:type="gramStart"/>
-      <w:r>
-        <w:t>one way</w:t>
-      </w:r>
-      <w:proofErr w:type="gramEnd"/>
-      <w:r>
-        <w:t xml:space="preserve"> plane tickets cost $220 per person. You will be staying in a hotel, which costs $185 per night. Lastly, the price to get into Disneyworld is $100 per person. </w:t>
-      </w:r>
-      <w:r>
-        <w:t>Also, o</w:t>
-      </w:r>
-      <w:r>
-        <w:t>ne of your family members wants to buy a Disneyworld T-shirt, which costs $2</w:t>
-      </w:r>
-      <w:r>
-        <w:t>0</w:t>
-      </w:r>
-      <w:r>
-        <w:t>.</w:t>
-      </w:r>
-    </w:p>
-    <w:p>
-      <w:pPr>
-        <w:spacing w:after="0"/>
-      </w:pPr>
-    </w:p>
-    <w:p>
-      <w:pPr>
-        <w:spacing w:after="0"/>
-      </w:pPr>
-      <w:r>
-        <w:t>Write a python function that will take in the number of family members going on the trip and how many nights the family will be staying. The function should calculate the total cost of the trip and return the total cost.</w:t>
-      </w:r>
-    </w:p>
-    <w:p>
-      <w:pPr>
-        <w:spacing w:after="0"/>
-      </w:pPr>
-    </w:p>
-    <w:p>
-      <w:pPr>
-        <w:spacing w:after="0"/>
-        <w:rPr>
-          <w:i/>
-          <w:iCs/>
-        </w:rPr>
-      </w:pPr>
-      <w:r>
-        <w:rPr>
-          <w:i/>
-          <w:iCs/>
-        </w:rPr>
-        <w:t>Hint</w:t>
-      </w:r>
-      <w:r>
-        <w:t xml:space="preserve">: </w:t>
-      </w:r>
-      <w:r>
-        <w:rPr>
-          <w:i/>
-          <w:iCs/>
-        </w:rPr>
-        <w:t xml:space="preserve">Remember that you will need a plane ticket to get to Disneyworld and to </w:t>
-      </w:r>
-      <w:proofErr w:type="gramStart"/>
-      <w:r>
-        <w:rPr>
-          <w:i/>
-          <w:iCs/>
-        </w:rPr>
-        <w:t>return back</w:t>
-      </w:r>
-      <w:proofErr w:type="gramEnd"/>
-      <w:r>
-        <w:rPr>
-          <w:i/>
-          <w:iCs/>
-        </w:rPr>
-        <w:t xml:space="preserve"> home</w:t>
-      </w:r>
-    </w:p>
-    <w:p>
-      <w:pPr>
-        <w:spacing w:after="0"/>
-        <w:rPr>
-          <w:i/>
-          <w:iCs/>
-        </w:rPr>
-      </w:pPr>
-    </w:p>
-    <w:p>
-      <w:pPr>
-        <w:spacing w:after="0"/>
-      </w:pPr>
-      <w:r>
-        <w:t xml:space="preserve">For example, if there are </w:t>
-      </w:r>
-      <w:r>
-        <w:rPr>
-          <w:b/>
-          <w:bCs/>
-        </w:rPr>
-        <w:t>4</w:t>
-      </w:r>
-      <w:r>
-        <w:t xml:space="preserve"> family members and they are staying </w:t>
-      </w:r>
-      <w:r>
-        <w:rPr>
-          <w:b/>
-          <w:bCs/>
-        </w:rPr>
-        <w:t>3</w:t>
-      </w:r>
-      <w:r>
-        <w:t xml:space="preserve"> nights in a hotel, the total cost should be </w:t>
-      </w:r>
-      <w:r>
-        <w:rPr>
-          <w:b/>
-          <w:bCs/>
-        </w:rPr>
-        <w:t>$2735</w:t>
-      </w:r>
-    </w:p>
-    <w:p>
-      <w:pPr>
-        <w:spacing w:after="0"/>
-        <w:rPr>
-          <w:i/>
-          <w:iCs/>
-        </w:rPr>
-      </w:pPr>
-    </w:p>
-    <w:p>
-      <w:pPr>
-        <w:spacing w:after="0"/>
-        <w:rPr>
-          <w:rFonts w:ascii="Courier New" w:hAnsi="Courier New" w:cs="Courier New"/>
-          <w:i/>
-          <w:iCs/>
-        </w:rPr>
-      </w:pPr>
-    </w:p>
-    <w:p>
-      <w:pPr>
-        <w:spacing w:after="0"/>
-        <w:rPr>
-          <w:rFonts w:ascii="Courier New" w:hAnsi="Courier New" w:cs="Courier New"/>
-          <w:i/>
-          <w:iCs/>
-        </w:rPr>
-      </w:pPr>
-    </w:p>
-    <w:p>
-      <w:pPr>
-        <w:spacing w:after="0"/>
-        <w:rPr>
-          <w:rFonts w:ascii="Courier New" w:hAnsi="Courier New" w:cs="Courier New"/>
-          <w:i/>
-          <w:iCs/>
-        </w:rPr>
-      </w:pPr>
-      <w:r>
-        <w:rPr>
-          <w:rFonts w:ascii="Courier New" w:hAnsi="Courier New" w:cs="Courier New"/>
-          <w:i/>
-          <w:iCs/>
-        </w:rPr>
-        <w:t># Your function will go above this comment. You should not modify anything below.</w:t>
-      </w:r>
-    </w:p>
-    <w:p>
-      <w:pPr>
-        <w:spacing w:after="0"/>
-        <w:rPr>
-          <w:rFonts w:ascii="Courier New" w:hAnsi="Courier New" w:cs="Courier New"/>
-          <w:i/>
-          <w:iCs/>
-        </w:rPr>
-      </w:pPr>
-    </w:p>
-    <w:p>
-      <w:pPr>
-        <w:spacing w:after="0"/>
-        <w:rPr>
-          <w:rFonts w:ascii="Courier New" w:hAnsi="Courier New" w:cs="Courier New"/>
-        </w:rPr>
-      </w:pPr>
-      <w:proofErr w:type="spellStart"/>
-      <w:r>
-        <w:rPr>
-          <w:rFonts w:ascii="Courier New" w:hAnsi="Courier New" w:cs="Courier New"/>
-        </w:rPr>
-        <w:t>family_members</w:t>
-      </w:r>
-      <w:proofErr w:type="spellEnd"/>
-      <w:r>
-        <w:rPr>
-          <w:rFonts w:ascii="Courier New" w:hAnsi="Courier New" w:cs="Courier New"/>
-        </w:rPr>
-        <w:t xml:space="preserve"> = int(input(“How many family members are going to Disneyworld? “))</w:t>
-      </w:r>
-    </w:p>
-    <w:p>
-      <w:pPr>
-        <w:spacing w:after="0"/>
-        <w:rPr>
-          <w:rFonts w:ascii="Courier New" w:hAnsi="Courier New" w:cs="Courier New"/>
-        </w:rPr>
-      </w:pPr>
-      <w:r>
-        <w:rPr>
-          <w:rFonts w:ascii="Courier New" w:hAnsi="Courier New" w:cs="Courier New"/>
-        </w:rPr>
-        <w:t>nights</w:t>
-      </w:r>
-      <w:r>
-        <w:rPr>
-          <w:rFonts w:ascii="Courier New" w:hAnsi="Courier New" w:cs="Courier New"/>
-        </w:rPr>
-        <w:t xml:space="preserve"> = int(input(“How</w:t>
-      </w:r>
-      <w:r>
-        <w:rPr>
-          <w:rFonts w:ascii="Courier New" w:hAnsi="Courier New" w:cs="Courier New"/>
-        </w:rPr>
-        <w:t xml:space="preserve"> many nights are you staying in the hotel</w:t>
-      </w:r>
-      <w:r>
-        <w:rPr>
-          <w:rFonts w:ascii="Courier New" w:hAnsi="Courier New" w:cs="Courier New"/>
-        </w:rPr>
-        <w:t>? “))</w:t>
-      </w:r>
-    </w:p>
-    <w:p>
-      <w:pPr>
-        <w:spacing w:after="0"/>
-        <w:rPr>
-          <w:rFonts w:ascii="Courier New" w:hAnsi="Courier New" w:cs="Courier New"/>
-        </w:rPr>
-      </w:pPr>
-    </w:p>
-    <w:p>
-      <w:pPr>
-        <w:spacing w:after="0"/>
-        <w:rPr>
-          <w:rFonts w:ascii="Courier New" w:hAnsi="Courier New" w:cs="Courier New"/>
-        </w:rPr>
-      </w:pPr>
-      <w:r>
-        <w:rPr>
-          <w:rFonts w:ascii="Courier New" w:hAnsi="Courier New" w:cs="Courier New"/>
-        </w:rPr>
-        <w:t xml:space="preserve">answer = </w:t>
-      </w:r>
-      <w:proofErr w:type="spellStart"/>
-      <w:r>
-        <w:rPr>
-          <w:rFonts w:ascii="Courier New" w:hAnsi="Courier New" w:cs="Courier New"/>
-        </w:rPr>
-        <w:t>calculate_trip_cost</w:t>
-      </w:r>
-      <w:proofErr w:type="spellEnd"/>
-      <w:r>
-        <w:rPr>
-          <w:rFonts w:ascii="Courier New" w:hAnsi="Courier New" w:cs="Courier New"/>
-        </w:rPr>
-        <w:t>(</w:t>
-      </w:r>
-      <w:proofErr w:type="spellStart"/>
-      <w:r>
-        <w:rPr>
-          <w:rFonts w:ascii="Courier New" w:hAnsi="Courier New" w:cs="Courier New"/>
-        </w:rPr>
-        <w:t>family_members</w:t>
-      </w:r>
-      <w:proofErr w:type="spellEnd"/>
-      <w:r>
-        <w:rPr>
-          <w:rFonts w:ascii="Courier New" w:hAnsi="Courier New" w:cs="Courier New"/>
-        </w:rPr>
-        <w:t>, nights)</w:t>
-      </w:r>
-    </w:p>
-    <w:p>
-      <w:pPr>
-        <w:spacing w:after="0"/>
-        <w:rPr>
-          <w:rFonts w:ascii="Courier New" w:hAnsi="Courier New" w:cs="Courier New"/>
-        </w:rPr>
-      </w:pPr>
-      <w:r>
-        <w:rPr>
-          <w:rFonts w:ascii="Courier New" w:hAnsi="Courier New" w:cs="Courier New"/>
-        </w:rPr>
-        <w:t>print(“The total cost of the trip is</w:t>
-      </w:r>
-      <w:r>
-        <w:rPr>
-          <w:rFonts w:ascii="Courier New" w:hAnsi="Courier New" w:cs="Courier New"/>
-        </w:rPr>
-        <w:t xml:space="preserve"> $</w:t>
-      </w:r>
-      <w:r>
-        <w:rPr>
-          <w:rFonts w:ascii="Courier New" w:hAnsi="Courier New" w:cs="Courier New"/>
-        </w:rPr>
-        <w:t>”, answer)</w:t>
-      </w:r>
-    </w:p>
-    <w:p>
-      <w:pPr>
-        <w:spacing w:after="0"/>
-      </w:pPr>
-    </w:p>
-    <w:p>
-      <w:pPr>
-        <w:spacing w:after="0"/>
-      </w:pPr>
-    </w:p>
-    <w:p>
-      <w:pPr>
-        <w:spacing w:after="0"/>
-      </w:pPr>
-    </w:p>
-    <w:p>
-      <w:pPr>
-        <w:spacing w:after="0"/>
-      </w:pPr>
-    </w:p>
-    <w:p>
-      <w:pPr>
-        <w:spacing w:after="0"/>
-      </w:pPr>
-    </w:p>
-    <w:p>
-      <w:pPr>
-        <w:spacing w:after="0"/>
-      </w:pPr>
-    </w:p>
-    <w:p>
-      <w:pPr>
-        <w:spacing w:after="0"/>
-      </w:pPr>
-    </w:p>
-    <w:p>
-      <w:pPr>
-        <w:spacing w:after="0"/>
-      </w:pPr>
-    </w:p>
-    <w:p>
-      <w:pPr>
-        <w:spacing w:after="0"/>
-      </w:pPr>
-    </w:p>
-    <w:p>
-      <w:pPr>
-        <w:spacing w:after="0"/>
-      </w:pPr>
-    </w:p>
-    <w:p>
-      <w:pPr>
-        <w:spacing w:after="0"/>
-      </w:pPr>
-    </w:p>
-    <w:p>
-      <w:pPr>
-        <w:spacing w:after="0"/>
-      </w:pPr>
-    </w:p>
-    <w:p>
-      <w:pPr>
-        <w:spacing w:after="0"/>
-      </w:pPr>
-    </w:p>
-    <w:p>
-      <w:pPr>
-        <w:spacing w:after="0"/>
-      </w:pPr>
-    </w:p>
-    <w:p>
-      <w:pPr>
-        <w:spacing w:after="0"/>
-      </w:pPr>
-    </w:p>
-    <w:p>
-      <w:pPr>
-        <w:spacing w:after="0"/>
-      </w:pPr>
-    </w:p>
-    <w:p>
-      <w:pPr>
-        <w:spacing w:after="0"/>
-      </w:pPr>
-    </w:p>
-    <w:p>
-      <w:pPr>
-        <w:spacing w:after="0"/>
-      </w:pPr>
-    </w:p>
-    <w:p>
-      <w:pPr>
-        <w:spacing w:after="0"/>
-      </w:pPr>
-    </w:p>
-    <w:p>
-      <w:pPr>
-        <w:spacing w:after="0"/>
-      </w:pPr>
-    </w:p>
-    <w:p>
-      <w:pPr>
-        <w:spacing w:after="0"/>
-      </w:pPr>
-    </w:p>
-    <w:p>
-      <w:pPr>
-        <w:spacing w:after="0"/>
-      </w:pPr>
-    </w:p>
-    <w:p>
-      <w:pPr>
-        <w:spacing w:after="0"/>
-      </w:pPr>
-    </w:p>
-    <w:p>
-      <w:pPr>
-        <w:spacing w:after="0"/>
-      </w:pPr>
-    </w:p>
-    <w:p>
-      <w:pPr>
-        <w:spacing w:after="0"/>
-      </w:pPr>
-    </w:p>
-    <w:p>
-      <w:pPr>
-        <w:spacing w:after="0"/>
-        <w:rPr>
-          <w:b/>
-          <w:bCs/>
-        </w:rPr>
-      </w:pPr>
-      <w:r>
-        <w:rPr>
-          <w:b/>
-          <w:bCs/>
-        </w:rPr>
-        <w:lastRenderedPageBreak/>
-        <w:t>Question 3</w:t>
-      </w:r>
-      <w:r>
-        <w:rPr>
-          <w:b/>
-          <w:bCs/>
-        </w:rPr>
-        <w:t xml:space="preserve"> (25 pts)</w:t>
-      </w:r>
-    </w:p>
-    <w:p>
-      <w:pPr>
-        <w:spacing w:after="0"/>
-        <w:rPr>
-          <w:b/>
-          <w:bCs/>
-        </w:rPr>
-      </w:pPr>
-    </w:p>
-    <w:p>
-      <w:pPr>
-        <w:spacing w:after="0"/>
-      </w:pPr>
-      <w:r>
-        <w:t>In 2021, Summer will begin on June 20 and end on September 22.</w:t>
-      </w:r>
-    </w:p>
-    <w:p>
-      <w:pPr>
-        <w:spacing w:after="0"/>
-      </w:pPr>
-    </w:p>
-    <w:p>
-      <w:pPr>
-        <w:spacing w:after="0"/>
-      </w:pPr>
-      <w:r>
-        <w:t xml:space="preserve">Write a python program that will ask for a month and </w:t>
-      </w:r>
-      <w:r>
-        <w:t>date</w:t>
-      </w:r>
-      <w:r>
-        <w:t xml:space="preserve"> from the user. </w:t>
-      </w:r>
-      <w:r>
-        <w:t>Your Python should then determine if the date the user provided is in Summer or not.</w:t>
+        <w:t>should then determine if the date the user provided is in Summer or not.</w:t>
       </w:r>
     </w:p>
     <w:p>
@@ -3236,15 +2968,7 @@
         <w:spacing w:before="100" w:beforeAutospacing="1" w:after="100" w:afterAutospacing="1" w:line="240" w:lineRule="auto"/>
       </w:pPr>
       <w:r>
-        <w:t xml:space="preserve">For </w:t>
-      </w:r>
-      <w:proofErr w:type="gramStart"/>
-      <w:r>
-        <w:t>example</w:t>
-      </w:r>
-      <w:proofErr w:type="gramEnd"/>
-      <w:r>
-        <w:t xml:space="preserve"> consider the following nested list: </w:t>
+        <w:t xml:space="preserve">For example consider the following nested list: </w:t>
       </w:r>
       <w:r>
         <w:rPr>
@@ -3301,21 +3025,7 @@
         <w:rPr>
           <w:rFonts w:ascii="Courier New" w:hAnsi="Courier New" w:cs="Courier New"/>
         </w:rPr>
-        <w:t xml:space="preserve"># [[day1-revenue, day1-expenses], [day2-revenue, day2-expenses], </w:t>
-      </w:r>
-      <w:proofErr w:type="spellStart"/>
-      <w:r>
-        <w:rPr>
-          <w:rFonts w:ascii="Courier New" w:hAnsi="Courier New" w:cs="Courier New"/>
-        </w:rPr>
-        <w:t>etc</w:t>
-      </w:r>
-      <w:proofErr w:type="spellEnd"/>
-      <w:r>
-        <w:rPr>
-          <w:rFonts w:ascii="Courier New" w:hAnsi="Courier New" w:cs="Courier New"/>
-        </w:rPr>
-        <w:t>]</w:t>
+        <w:t># [[day1-revenue, day1-expenses], [day2-revenue, day2-expenses], etc]</w:t>
       </w:r>
     </w:p>
     <w:p>
@@ -3369,19 +3079,11 @@
           <w:rFonts w:ascii="Courier New" w:hAnsi="Courier New" w:cs="Courier New"/>
         </w:rPr>
       </w:pPr>
-      <w:proofErr w:type="spellStart"/>
-      <w:r>
-        <w:rPr>
-          <w:rFonts w:ascii="Courier New" w:hAnsi="Courier New" w:cs="Courier New"/>
-        </w:rPr>
-        <w:t>calculate_profit</w:t>
-      </w:r>
-      <w:proofErr w:type="spellEnd"/>
-      <w:r>
-        <w:rPr>
-          <w:rFonts w:ascii="Courier New" w:hAnsi="Courier New" w:cs="Courier New"/>
-        </w:rPr>
-        <w:t>(days)</w:t>
+      <w:r>
+        <w:rPr>
+          <w:rFonts w:ascii="Courier New" w:hAnsi="Courier New" w:cs="Courier New"/>
+        </w:rPr>
+        <w:t>calculate_profit(days)</w:t>
       </w:r>
     </w:p>
     <w:p>
@@ -3708,23 +3410,7 @@
           <w:rFonts w:eastAsia="Times New Roman" w:cstheme="minorHAnsi"/>
           <w:color w:val="000000"/>
         </w:rPr>
-        <w:t xml:space="preserve">: Your function should work with any nested list of similar </w:t>
-      </w:r>
-      <w:proofErr w:type="gramStart"/>
-      <w:r>
-        <w:rPr>
-          <w:rFonts w:eastAsia="Times New Roman" w:cstheme="minorHAnsi"/>
-          <w:color w:val="000000"/>
-        </w:rPr>
-        <w:t>format</w:t>
-      </w:r>
-      <w:proofErr w:type="gramEnd"/>
-      <w:r>
-        <w:rPr>
-          <w:rFonts w:eastAsia="Times New Roman" w:cstheme="minorHAnsi"/>
-          <w:color w:val="000000"/>
-        </w:rPr>
-        <w:t>, not just the given</w:t>
+        <w:t>: Your function should work with any nested list of similar format, not just the given</w:t>
       </w:r>
       <w:r>
         <w:rPr>
@@ -5158,6 +4844,7 @@
     <w:lsdException w:name="HTML Sample" w:semiHidden="1" w:unhideWhenUsed="1"/>
     <w:lsdException w:name="HTML Typewriter" w:semiHidden="1" w:unhideWhenUsed="1"/>
     <w:lsdException w:name="HTML Variable" w:semiHidden="1" w:unhideWhenUsed="1"/>
+    <w:lsdException w:name="Normal Table" w:semiHidden="1" w:unhideWhenUsed="1"/>
     <w:lsdException w:name="annotation subject" w:semiHidden="1" w:unhideWhenUsed="1"/>
     <w:lsdException w:name="No List" w:semiHidden="1" w:unhideWhenUsed="1"/>
     <w:lsdException w:name="Outline List 1" w:semiHidden="1" w:unhideWhenUsed="1"/>
@@ -5204,8 +4891,10 @@
     <w:lsdException w:name="Table Subtle 2" w:semiHidden="1" w:unhideWhenUsed="1"/>
     <w:lsdException w:name="Table Web 1" w:semiHidden="1" w:unhideWhenUsed="1"/>
     <w:lsdException w:name="Table Web 2" w:semiHidden="1" w:unhideWhenUsed="1"/>
+    <w:lsdException w:name="Table Web 3" w:semiHidden="1" w:unhideWhenUsed="1"/>
     <w:lsdException w:name="Balloon Text" w:semiHidden="1" w:unhideWhenUsed="1"/>
     <w:lsdException w:name="Table Grid" w:uiPriority="39"/>
+    <w:lsdException w:name="Table Theme" w:semiHidden="1" w:unhideWhenUsed="1"/>
     <w:lsdException w:name="Placeholder Text" w:semiHidden="1"/>
     <w:lsdException w:name="No Spacing" w:uiPriority="1" w:qFormat="1"/>
     <w:lsdException w:name="Light Shading" w:uiPriority="60"/>
@@ -5434,6 +5123,7 @@
   <w:style w:type="character" w:default="1" w:styleId="DefaultParagraphFont">
     <w:name w:val="Default Paragraph Font"/>
     <w:uiPriority w:val="1"/>
+    <w:semiHidden/>
     <w:unhideWhenUsed/>
   </w:style>
   <w:style w:type="table" w:default="1" w:styleId="TableNormal">

</xml_diff>